<commit_message>
Handle edge case scenario for open investor amount (#364)
* Handle edge case scenario for open investor amount

* Upgrade DOCX template for capital call
</commit_message>
<xml_diff>
--- a/spec/fixtures/docx/Kapitalabruf_Vorlage.docx
+++ b/spec/fixtures/docx/Kapitalabruf_Vorlage.docx
@@ -58,21 +58,7 @@
                       <w:rPr>
                         <w:lang w:val="en-US"/>
                       </w:rPr>
-                      <w:t xml:space="preserve">HQ Asset Servicing GmbH, Am </w:t>
-                    </w:r>
-                    <w:proofErr w:type="spellStart"/>
-                    <w:r>
-                      <w:rPr>
-                        <w:lang w:val="en-US"/>
-                      </w:rPr>
-                      <w:t>Pilgerrain</w:t>
-                    </w:r>
-                    <w:proofErr w:type="spellEnd"/>
-                    <w:r>
-                      <w:rPr>
-                        <w:lang w:val="en-US"/>
-                      </w:rPr>
-                      <w:t xml:space="preserve"> 17, 61352 Bad Homburg</w:t>
+                      <w:t>HQ Asset Servicing GmbH, Am Pilgerrain 17, 61352 Bad Homburg</w:t>
                     </w:r>
                   </w:p>
                 </w:tc>
@@ -323,8 +309,6 @@
                       </w:rPr>
                       <w:fldChar w:fldCharType="end"/>
                     </w:r>
-                    <w:bookmarkStart w:id="0" w:name="_GoBack"/>
-                    <w:bookmarkEnd w:id="0"/>
                     <w:r>
                       <w:fldChar w:fldCharType="begin"/>
                     </w:r>
@@ -442,21 +426,7 @@
                       <w:rPr>
                         <w:lang w:val="en-US"/>
                       </w:rPr>
-                      <w:t xml:space="preserve">Am </w:t>
-                    </w:r>
-                    <w:proofErr w:type="spellStart"/>
-                    <w:r>
-                      <w:rPr>
-                        <w:lang w:val="en-US"/>
-                      </w:rPr>
-                      <w:t>Pilgerrain</w:t>
-                    </w:r>
-                    <w:proofErr w:type="spellEnd"/>
-                    <w:r>
-                      <w:rPr>
-                        <w:lang w:val="en-US"/>
-                      </w:rPr>
-                      <w:t xml:space="preserve"> 17</w:t>
+                      <w:t>Am Pilgerrain 17</w:t>
                     </w:r>
                   </w:p>
                   <w:p>
@@ -580,7 +550,6 @@
                       </w:sdtPr>
                       <w:sdtEndPr/>
                       <w:sdtContent>
-                        <w:proofErr w:type="gramStart"/>
                         <w:r>
                           <w:rPr>
                             <w:rFonts w:asciiTheme="majorHAnsi" w:hAnsiTheme="majorHAnsi"/>
@@ -589,7 +558,6 @@
                           </w:rPr>
                           <w:t>thomas.mueller</w:t>
                         </w:r>
-                        <w:proofErr w:type="gramEnd"/>
                       </w:sdtContent>
                     </w:sdt>
                     <w:r>
@@ -719,8 +687,6 @@
                       </w:sdtPr>
                       <w:sdtEndPr/>
                       <w:sdtContent>
-                        <w:proofErr w:type="spellStart"/>
-                        <w:proofErr w:type="gramStart"/>
                         <w:r>
                           <w:rPr>
                             <w:rFonts w:asciiTheme="majorHAnsi" w:hAnsiTheme="majorHAnsi"/>
@@ -729,8 +695,6 @@
                           </w:rPr>
                           <w:t>jochen.butz</w:t>
                         </w:r>
-                        <w:proofErr w:type="spellEnd"/>
-                        <w:proofErr w:type="gramEnd"/>
                       </w:sdtContent>
                     </w:sdt>
                     <w:r>
@@ -826,34 +790,7 @@
           <w:lang w:val="en-US"/>
         </w:rPr>
         <w:br/>
-      </w:r>
-      <w:proofErr w:type="spellStart"/>
-      <w:r>
-        <w:rPr>
-          <w:lang w:val="en-US"/>
-        </w:rPr>
-        <w:t>Ihre</w:t>
-      </w:r>
-      <w:proofErr w:type="spellEnd"/>
-      <w:r>
-        <w:rPr>
-          <w:lang w:val="en-US"/>
-        </w:rPr>
-        <w:t xml:space="preserve"> </w:t>
-      </w:r>
-      <w:proofErr w:type="spellStart"/>
-      <w:r>
-        <w:rPr>
-          <w:lang w:val="en-US"/>
-        </w:rPr>
-        <w:t>Beteiligung</w:t>
-      </w:r>
-      <w:proofErr w:type="spellEnd"/>
-      <w:r>
-        <w:rPr>
-          <w:lang w:val="en-US"/>
-        </w:rPr>
-        <w:t xml:space="preserve"> an </w:t>
+        <w:t xml:space="preserve">Ihre Beteiligung an </w:t>
       </w:r>
       <w:r>
         <w:fldChar w:fldCharType="begin"/>
@@ -906,21 +843,7 @@
         <w:rPr>
           <w:lang w:val="en-US"/>
         </w:rPr>
-        <w:t xml:space="preserve"> </w:t>
-      </w:r>
-      <w:proofErr w:type="spellStart"/>
-      <w:r>
-        <w:rPr>
-          <w:lang w:val="en-US"/>
-        </w:rPr>
-        <w:t>über</w:t>
-      </w:r>
-      <w:proofErr w:type="spellEnd"/>
-      <w:r>
-        <w:rPr>
-          <w:lang w:val="en-US"/>
-        </w:rPr>
-        <w:t xml:space="preserve"> </w:t>
+        <w:t xml:space="preserve"> über </w:t>
       </w:r>
       <w:r>
         <w:fldChar w:fldCharType="begin"/>
@@ -1024,34 +947,7 @@
           <w:lang w:val="en-US"/>
         </w:rPr>
         <w:br/>
-      </w:r>
-      <w:proofErr w:type="spellStart"/>
-      <w:r>
-        <w:rPr>
-          <w:lang w:val="en-US"/>
-        </w:rPr>
-        <w:t>Ihr</w:t>
-      </w:r>
-      <w:proofErr w:type="spellEnd"/>
-      <w:r>
-        <w:rPr>
-          <w:lang w:val="en-US"/>
-        </w:rPr>
-        <w:t xml:space="preserve"> </w:t>
-      </w:r>
-      <w:proofErr w:type="spellStart"/>
-      <w:r>
-        <w:rPr>
-          <w:lang w:val="en-US"/>
-        </w:rPr>
-        <w:t>Zeichnungsbetrag</w:t>
-      </w:r>
-      <w:proofErr w:type="spellEnd"/>
-      <w:r>
-        <w:rPr>
-          <w:lang w:val="en-US"/>
-        </w:rPr>
-        <w:t xml:space="preserve">: </w:t>
+        <w:t xml:space="preserve">Ihr Zeichnungsbetrag: </w:t>
       </w:r>
       <w:r>
         <w:fldChar w:fldCharType="begin"/>
@@ -1415,7 +1311,6 @@
                 <w:lang w:val="en-US" w:eastAsia="de-DE"/>
               </w:rPr>
             </w:pPr>
-            <w:proofErr w:type="spellStart"/>
             <w:r>
               <w:rPr>
                 <w:rFonts w:ascii="HelveticaNeueLT Com 55 Roman" w:eastAsia="Times New Roman" w:hAnsi="HelveticaNeueLT Com 55 Roman"/>
@@ -1423,17 +1318,7 @@
                 <w:color w:val="000000"/>
                 <w:lang w:val="en-US" w:eastAsia="de-DE"/>
               </w:rPr>
-              <w:t>Betrag</w:t>
-            </w:r>
-            <w:proofErr w:type="spellEnd"/>
-            <w:r>
-              <w:rPr>
-                <w:rFonts w:ascii="HelveticaNeueLT Com 55 Roman" w:eastAsia="Times New Roman" w:hAnsi="HelveticaNeueLT Com 55 Roman"/>
-                <w:b/>
-                <w:color w:val="000000"/>
-                <w:lang w:val="en-US" w:eastAsia="de-DE"/>
-              </w:rPr>
-              <w:t xml:space="preserve"> in </w:t>
+              <w:t xml:space="preserve">Betrag in </w:t>
             </w:r>
             <w:r>
               <w:rPr>
@@ -1652,41 +1537,13 @@
                 <w:lang w:eastAsia="de-DE"/>
               </w:rPr>
             </w:pPr>
-            <w:proofErr w:type="spellStart"/>
-            <w:r>
-              <w:rPr>
-                <w:rFonts w:ascii="HelveticaNeueLT Com 55 Roman" w:eastAsia="Times New Roman" w:hAnsi="HelveticaNeueLT Com 55 Roman"/>
-                <w:color w:val="000000"/>
-                <w:lang w:val="en-US" w:eastAsia="de-DE"/>
-              </w:rPr>
-              <w:t>Aussschüttung</w:t>
-            </w:r>
-            <w:proofErr w:type="spellEnd"/>
-            <w:r>
-              <w:rPr>
-                <w:rFonts w:ascii="HelveticaNeueLT Com 55 Roman" w:eastAsia="Times New Roman" w:hAnsi="HelveticaNeueLT Com 55 Roman"/>
-                <w:color w:val="000000"/>
-                <w:lang w:val="en-US" w:eastAsia="de-DE"/>
-              </w:rPr>
-              <w:t xml:space="preserve"> (</w:t>
-            </w:r>
-            <w:proofErr w:type="spellStart"/>
-            <w:r>
-              <w:rPr>
-                <w:rFonts w:ascii="HelveticaNeueLT Com 55 Roman" w:eastAsia="Times New Roman" w:hAnsi="HelveticaNeueLT Com 55 Roman"/>
-                <w:color w:val="000000"/>
-                <w:lang w:val="en-US" w:eastAsia="de-DE"/>
-              </w:rPr>
-              <w:t>Gesamtbetrag</w:t>
-            </w:r>
-            <w:proofErr w:type="spellEnd"/>
-            <w:r>
-              <w:rPr>
-                <w:rFonts w:ascii="HelveticaNeueLT Com 55 Roman" w:eastAsia="Times New Roman" w:hAnsi="HelveticaNeueLT Com 55 Roman"/>
-                <w:color w:val="000000"/>
-                <w:lang w:val="en-US" w:eastAsia="de-DE"/>
-              </w:rPr>
-              <w:t>)</w:t>
+            <w:r>
+              <w:rPr>
+                <w:rFonts w:ascii="HelveticaNeueLT Com 55 Roman" w:eastAsia="Times New Roman" w:hAnsi="HelveticaNeueLT Com 55 Roman"/>
+                <w:color w:val="000000"/>
+                <w:lang w:val="en-US" w:eastAsia="de-DE"/>
+              </w:rPr>
+              <w:t>Aussschüttung (Gesamtbetrag)</w:t>
             </w:r>
           </w:p>
         </w:tc>
@@ -2086,27 +1943,7 @@
                 <w:color w:val="000000"/>
                 <w:lang w:val="en-US" w:eastAsia="de-DE"/>
               </w:rPr>
-              <w:t xml:space="preserve">Davon </w:t>
-            </w:r>
-            <w:proofErr w:type="spellStart"/>
-            <w:r>
-              <w:rPr>
-                <w:rFonts w:ascii="HelveticaNeueLT Com 55 Roman" w:eastAsia="Times New Roman" w:hAnsi="HelveticaNeueLT Com 55 Roman"/>
-                <w:i/>
-                <w:color w:val="000000"/>
-                <w:lang w:val="en-US" w:eastAsia="de-DE"/>
-              </w:rPr>
-              <w:t>Rückführung</w:t>
-            </w:r>
-            <w:proofErr w:type="spellEnd"/>
-            <w:r>
-              <w:rPr>
-                <w:rFonts w:ascii="HelveticaNeueLT Com 55 Roman" w:eastAsia="Times New Roman" w:hAnsi="HelveticaNeueLT Com 55 Roman"/>
-                <w:i/>
-                <w:color w:val="000000"/>
-                <w:lang w:val="en-US" w:eastAsia="de-DE"/>
-              </w:rPr>
-              <w:t xml:space="preserve"> Kapital</w:t>
+              <w:t>Davon Rückführung Kapital</w:t>
             </w:r>
           </w:p>
         </w:tc>
@@ -2539,19 +2376,8 @@
                 <w:color w:val="000000"/>
                 <w:lang w:val="en-US" w:eastAsia="de-DE"/>
               </w:rPr>
-              <w:t xml:space="preserve">Davon </w:t>
-            </w:r>
-            <w:proofErr w:type="spellStart"/>
-            <w:r>
-              <w:rPr>
-                <w:rFonts w:ascii="HelveticaNeueLT Com 55 Roman" w:eastAsia="Times New Roman" w:hAnsi="HelveticaNeueLT Com 55 Roman"/>
-                <w:i/>
-                <w:color w:val="000000"/>
-                <w:lang w:val="en-US" w:eastAsia="de-DE"/>
-              </w:rPr>
-              <w:t>Beteiligungsgewinne</w:t>
-            </w:r>
-            <w:proofErr w:type="spellEnd"/>
+              <w:t>Davon Beteiligungsgewinne</w:t>
+            </w:r>
           </w:p>
         </w:tc>
         <w:tc>
@@ -2983,19 +2809,8 @@
                 <w:color w:val="000000"/>
                 <w:lang w:val="en-US" w:eastAsia="de-DE"/>
               </w:rPr>
-              <w:t xml:space="preserve">Davon </w:t>
-            </w:r>
-            <w:proofErr w:type="spellStart"/>
-            <w:r>
-              <w:rPr>
-                <w:rFonts w:ascii="HelveticaNeueLT Com 55 Roman" w:eastAsia="Times New Roman" w:hAnsi="HelveticaNeueLT Com 55 Roman"/>
-                <w:i/>
-                <w:color w:val="000000"/>
-                <w:lang w:val="en-US" w:eastAsia="de-DE"/>
-              </w:rPr>
-              <w:t>Dividenden</w:t>
-            </w:r>
-            <w:proofErr w:type="spellEnd"/>
+              <w:t>Davon Dividenden</w:t>
+            </w:r>
           </w:p>
         </w:tc>
         <w:tc>
@@ -3429,19 +3244,8 @@
                 <w:color w:val="000000"/>
                 <w:lang w:val="en-US" w:eastAsia="de-DE"/>
               </w:rPr>
-              <w:t xml:space="preserve">Davon </w:t>
-            </w:r>
-            <w:proofErr w:type="spellStart"/>
-            <w:r>
-              <w:rPr>
-                <w:rFonts w:ascii="HelveticaNeueLT Com 55 Roman" w:eastAsia="Times New Roman" w:hAnsi="HelveticaNeueLT Com 55 Roman"/>
-                <w:i/>
-                <w:color w:val="000000"/>
-                <w:lang w:val="en-US" w:eastAsia="de-DE"/>
-              </w:rPr>
-              <w:t>Zinsen</w:t>
-            </w:r>
-            <w:proofErr w:type="spellEnd"/>
+              <w:t>Davon Zinsen</w:t>
+            </w:r>
           </w:p>
         </w:tc>
         <w:tc>
@@ -5181,27 +4985,7 @@
                 <w:color w:val="000000"/>
                 <w:lang w:eastAsia="de-DE"/>
               </w:rPr>
-              <w:t>Davon wieder abrufbar (</w:t>
-            </w:r>
-            <w:proofErr w:type="spellStart"/>
-            <w:r>
-              <w:rPr>
-                <w:rFonts w:ascii="HelveticaNeueLT Com 55 Roman" w:eastAsia="Times New Roman" w:hAnsi="HelveticaNeueLT Com 55 Roman"/>
-                <w:i/>
-                <w:color w:val="000000"/>
-                <w:lang w:eastAsia="de-DE"/>
-              </w:rPr>
-              <w:t>Recallable</w:t>
-            </w:r>
-            <w:proofErr w:type="spellEnd"/>
-            <w:r>
-              <w:rPr>
-                <w:rFonts w:ascii="HelveticaNeueLT Com 55 Roman" w:eastAsia="Times New Roman" w:hAnsi="HelveticaNeueLT Com 55 Roman"/>
-                <w:i/>
-                <w:color w:val="000000"/>
-                <w:lang w:eastAsia="de-DE"/>
-              </w:rPr>
-              <w:t>)</w:t>
+              <w:t>Davon wieder abrufbar (Recallable)</w:t>
             </w:r>
           </w:p>
         </w:tc>
@@ -7827,14 +7611,35 @@
       <w:r>
         <w:t xml:space="preserve">Inklusive dieses Kapitalabrufes haben Sie rund </w:t>
       </w:r>
-      <w:fldSimple w:instr=" MERGEFIELD =investor.called_percentage \* MERGEFORMAT ">
-        <w:r>
-          <w:rPr>
-            <w:noProof/>
-          </w:rPr>
-          <w:t>«=investor.called_percentage»</w:t>
-        </w:r>
-      </w:fldSimple>
+      <w:r>
+        <w:fldChar w:fldCharType="begin"/>
+      </w:r>
+      <w:r>
+        <w:instrText xml:space="preserve"> MERGEFIELD =investor.called_percentage \* MERGEFORMAT </w:instrText>
+      </w:r>
+      <w:r>
+        <w:fldChar w:fldCharType="separate"/>
+      </w:r>
+      <w:r>
+        <w:rPr>
+          <w:noProof/>
+        </w:rPr>
+        <w:t>«=investor.called_percentage»</w:t>
+      </w:r>
+      <w:r>
+        <w:rPr>
+          <w:noProof/>
+        </w:rPr>
+        <w:fldChar w:fldCharType="end"/>
+      </w:r>
+      <w:bookmarkStart w:id="0" w:name="_GoBack"/>
+      <w:bookmarkEnd w:id="0"/>
+      <w:r>
+        <w:rPr>
+          <w:noProof/>
+        </w:rPr>
+        <w:t>%</w:t>
+      </w:r>
       <w:r>
         <w:t xml:space="preserve"> </w:t>
       </w:r>
@@ -7844,14 +7649,27 @@
       <w:r>
         <w:t xml:space="preserve"> </w:t>
       </w:r>
-      <w:fldSimple w:instr=" MERGEFIELD =investor.open_amount \* MERGEFORMAT ">
-        <w:r>
-          <w:rPr>
-            <w:noProof/>
-          </w:rPr>
-          <w:t>«=investor.open_amount»</w:t>
-        </w:r>
-      </w:fldSimple>
+      <w:r>
+        <w:fldChar w:fldCharType="begin"/>
+      </w:r>
+      <w:r>
+        <w:instrText xml:space="preserve"> MERGEFIELD =investor.open_amount \* MERGEFORMAT </w:instrText>
+      </w:r>
+      <w:r>
+        <w:fldChar w:fldCharType="separate"/>
+      </w:r>
+      <w:r>
+        <w:rPr>
+          <w:noProof/>
+        </w:rPr>
+        <w:t>«=investor.open_amount»</w:t>
+      </w:r>
+      <w:r>
+        <w:rPr>
+          <w:noProof/>
+        </w:rPr>
+        <w:fldChar w:fldCharType="end"/>
+      </w:r>
       <w:r>
         <w:t>.</w:t>
       </w:r>
@@ -7876,23 +7694,7 @@
           <w:b/>
           <w:lang w:val="en-US"/>
         </w:rPr>
-        <w:t xml:space="preserve">bis </w:t>
-      </w:r>
-      <w:proofErr w:type="spellStart"/>
-      <w:r>
-        <w:rPr>
-          <w:b/>
-          <w:lang w:val="en-US"/>
-        </w:rPr>
-        <w:t>zum</w:t>
-      </w:r>
-      <w:proofErr w:type="spellEnd"/>
-      <w:r>
-        <w:rPr>
-          <w:b/>
-          <w:lang w:val="en-US"/>
-        </w:rPr>
-        <w:t xml:space="preserve"> </w:t>
+        <w:t xml:space="preserve">bis zum </w:t>
       </w:r>
       <w:r>
         <w:rPr>
@@ -7924,63 +7726,29 @@
           <w:bCs/>
           <w:lang w:val="en-US"/>
         </w:rPr>
-        <w:t>«=</w:t>
-      </w:r>
-      <w:proofErr w:type="spellStart"/>
+        <w:t>«=fund_cashflow.valuta_date»</w:t>
+      </w:r>
       <w:r>
         <w:rPr>
           <w:b/>
           <w:bCs/>
-          <w:lang w:val="en-US"/>
-        </w:rPr>
-        <w:t>fund_cashflow.valuta_date</w:t>
-      </w:r>
-      <w:proofErr w:type="spellEnd"/>
+        </w:rPr>
+        <w:fldChar w:fldCharType="end"/>
+      </w:r>
       <w:r>
         <w:rPr>
           <w:b/>
           <w:bCs/>
           <w:lang w:val="en-US"/>
         </w:rPr>
-        <w:t>»</w:t>
+        <w:t xml:space="preserve"> </w:t>
       </w:r>
       <w:r>
         <w:rPr>
           <w:b/>
-          <w:bCs/>
-        </w:rPr>
-        <w:fldChar w:fldCharType="end"/>
-      </w:r>
-      <w:r>
-        <w:rPr>
-          <w:b/>
-          <w:bCs/>
-          <w:lang w:val="en-US"/>
-        </w:rPr>
-        <w:t xml:space="preserve"> </w:t>
-      </w:r>
-      <w:r>
-        <w:rPr>
-          <w:b/>
-          <w:lang w:val="en-US"/>
-        </w:rPr>
-        <w:t>(</w:t>
-      </w:r>
-      <w:proofErr w:type="spellStart"/>
-      <w:r>
-        <w:rPr>
-          <w:b/>
-          <w:lang w:val="en-US"/>
-        </w:rPr>
-        <w:t>Empfänger-Valuta</w:t>
-      </w:r>
-      <w:proofErr w:type="spellEnd"/>
-      <w:r>
-        <w:rPr>
-          <w:b/>
-          <w:lang w:val="en-US"/>
-        </w:rPr>
-        <w:t>)</w:t>
+          <w:lang w:val="en-US"/>
+        </w:rPr>
+        <w:t>(Empfänger-Valuta)</w:t>
       </w:r>
     </w:p>
     <w:p>
@@ -8017,69 +7785,21 @@
           <w:b/>
           <w:lang w:val="en-US"/>
         </w:rPr>
-        <w:t>«=</w:t>
-      </w:r>
-      <w:proofErr w:type="spellStart"/>
+        <w:t>«=fund_cashflow.valuta_date»</w:t>
+      </w:r>
       <w:r>
         <w:rPr>
           <w:b/>
           <w:lang w:val="en-US"/>
         </w:rPr>
-        <w:t>fund_cashflow.valuta_date</w:t>
-      </w:r>
-      <w:proofErr w:type="spellEnd"/>
+        <w:fldChar w:fldCharType="end"/>
+      </w:r>
       <w:r>
         <w:rPr>
           <w:b/>
           <w:lang w:val="en-US"/>
         </w:rPr>
-        <w:t>»</w:t>
-      </w:r>
-      <w:r>
-        <w:rPr>
-          <w:b/>
-          <w:lang w:val="en-US"/>
-        </w:rPr>
-        <w:fldChar w:fldCharType="end"/>
-      </w:r>
-      <w:r>
-        <w:rPr>
-          <w:b/>
-          <w:lang w:val="en-US"/>
-        </w:rPr>
-        <w:t xml:space="preserve"> % </w:t>
-      </w:r>
-      <w:proofErr w:type="spellStart"/>
-      <w:r>
-        <w:rPr>
-          <w:b/>
-          <w:lang w:val="en-US"/>
-        </w:rPr>
-        <w:t>Ihres</w:t>
-      </w:r>
-      <w:proofErr w:type="spellEnd"/>
-      <w:r>
-        <w:rPr>
-          <w:b/>
-          <w:lang w:val="en-US"/>
-        </w:rPr>
-        <w:t xml:space="preserve"> </w:t>
-      </w:r>
-      <w:proofErr w:type="spellStart"/>
-      <w:r>
-        <w:rPr>
-          <w:b/>
-          <w:lang w:val="en-US"/>
-        </w:rPr>
-        <w:t>Zeichnungsbetrags</w:t>
-      </w:r>
-      <w:proofErr w:type="spellEnd"/>
-      <w:r>
-        <w:rPr>
-          <w:b/>
-          <w:lang w:val="en-US"/>
-        </w:rPr>
-        <w:t xml:space="preserve"> (</w:t>
+        <w:t xml:space="preserve"> % Ihres Zeichnungsbetrags (</w:t>
       </w:r>
       <w:r>
         <w:rPr>
@@ -8120,25 +7840,7 @@
           <w:noProof/>
           <w:lang w:val="en-US"/>
         </w:rPr>
-        <w:t>«=</w:t>
-      </w:r>
-      <w:proofErr w:type="spellStart"/>
-      <w:r>
-        <w:rPr>
-          <w:b/>
-          <w:noProof/>
-          <w:lang w:val="en-US"/>
-        </w:rPr>
-        <w:t>investor_cashflow.capital_call_total_am</w:t>
-      </w:r>
-      <w:proofErr w:type="spellEnd"/>
-      <w:r>
-        <w:rPr>
-          <w:b/>
-          <w:noProof/>
-          <w:lang w:val="en-US"/>
-        </w:rPr>
-        <w:t>»</w:t>
+        <w:t>«=investor_cashflow.capital_call_total_am»</w:t>
       </w:r>
       <w:r>
         <w:rPr>
@@ -8181,19 +7883,11 @@
           <w:lang w:val="en-US"/>
         </w:rPr>
       </w:pPr>
-      <w:proofErr w:type="spellStart"/>
-      <w:r>
-        <w:rPr>
-          <w:lang w:val="en-US"/>
-        </w:rPr>
-        <w:t>Kontoinhaber</w:t>
-      </w:r>
-      <w:proofErr w:type="spellEnd"/>
-      <w:r>
-        <w:rPr>
-          <w:lang w:val="en-US"/>
-        </w:rPr>
-        <w:t>:</w:t>
+      <w:r>
+        <w:rPr>
+          <w:lang w:val="en-US"/>
+        </w:rPr>
+        <w:t>Kontoinhaber:</w:t>
       </w:r>
       <w:r>
         <w:rPr>
@@ -8246,21 +7940,7 @@
         <w:rPr>
           <w:lang w:val="en-US"/>
         </w:rPr>
-        <w:t xml:space="preserve">IBAN / </w:t>
-      </w:r>
-      <w:proofErr w:type="spellStart"/>
-      <w:r>
-        <w:rPr>
-          <w:lang w:val="en-US"/>
-        </w:rPr>
-        <w:t>Kontonummer</w:t>
-      </w:r>
-      <w:proofErr w:type="spellEnd"/>
-      <w:r>
-        <w:rPr>
-          <w:lang w:val="en-US"/>
-        </w:rPr>
-        <w:t>:</w:t>
+        <w:t>IBAN / Kontonummer:</w:t>
       </w:r>
       <w:r>
         <w:rPr>
@@ -8488,19 +8168,11 @@
           <w:lang w:val="en-US"/>
         </w:rPr>
       </w:pPr>
-      <w:proofErr w:type="spellStart"/>
-      <w:r>
-        <w:rPr>
-          <w:lang w:val="en-US"/>
-        </w:rPr>
-        <w:t>Betrag</w:t>
-      </w:r>
-      <w:proofErr w:type="spellEnd"/>
-      <w:r>
-        <w:rPr>
-          <w:lang w:val="en-US"/>
-        </w:rPr>
-        <w:t>:</w:t>
+      <w:r>
+        <w:rPr>
+          <w:lang w:val="en-US"/>
+        </w:rPr>
+        <w:t>Betrag:</w:t>
       </w:r>
       <w:r>
         <w:rPr>
@@ -8567,19 +8239,11 @@
           <w:lang w:val="en-US"/>
         </w:rPr>
       </w:pPr>
-      <w:proofErr w:type="spellStart"/>
-      <w:r>
-        <w:rPr>
-          <w:lang w:val="en-US"/>
-        </w:rPr>
-        <w:t>Empfänger-Valuta</w:t>
-      </w:r>
-      <w:proofErr w:type="spellEnd"/>
-      <w:r>
-        <w:rPr>
-          <w:lang w:val="en-US"/>
-        </w:rPr>
-        <w:t>:</w:t>
+      <w:r>
+        <w:rPr>
+          <w:lang w:val="en-US"/>
+        </w:rPr>
+        <w:t>Empfänger-Valuta:</w:t>
       </w:r>
       <w:r>
         <w:rPr>
@@ -8619,23 +8283,7 @@
           <w:bCs/>
           <w:lang w:val="en-US"/>
         </w:rPr>
-        <w:t>«=</w:t>
-      </w:r>
-      <w:proofErr w:type="spellStart"/>
-      <w:r>
-        <w:rPr>
-          <w:bCs/>
-          <w:lang w:val="en-US"/>
-        </w:rPr>
-        <w:t>fund_cashflow.valuta_date</w:t>
-      </w:r>
-      <w:proofErr w:type="spellEnd"/>
-      <w:r>
-        <w:rPr>
-          <w:bCs/>
-          <w:lang w:val="en-US"/>
-        </w:rPr>
-        <w:t>»</w:t>
+        <w:t>«=fund_cashflow.valuta_date»</w:t>
       </w:r>
       <w:r>
         <w:rPr>
@@ -8650,19 +8298,11 @@
           <w:lang w:val="en-US"/>
         </w:rPr>
       </w:pPr>
-      <w:proofErr w:type="spellStart"/>
-      <w:r>
-        <w:rPr>
-          <w:lang w:val="en-US"/>
-        </w:rPr>
-        <w:t>Referenz</w:t>
-      </w:r>
-      <w:proofErr w:type="spellEnd"/>
-      <w:r>
-        <w:rPr>
-          <w:lang w:val="en-US"/>
-        </w:rPr>
-        <w:t>:</w:t>
+      <w:r>
+        <w:rPr>
+          <w:lang w:val="en-US"/>
+        </w:rPr>
+        <w:t>Referenz:</w:t>
       </w:r>
       <w:r>
         <w:rPr>
@@ -8698,21 +8338,7 @@
         <w:rPr>
           <w:lang w:val="en-US"/>
         </w:rPr>
-        <w:t>«=</w:t>
-      </w:r>
-      <w:proofErr w:type="spellStart"/>
-      <w:r>
-        <w:rPr>
-          <w:lang w:val="en-US"/>
-        </w:rPr>
-        <w:t>fund_cashflow.number</w:t>
-      </w:r>
-      <w:proofErr w:type="spellEnd"/>
-      <w:r>
-        <w:rPr>
-          <w:lang w:val="en-US"/>
-        </w:rPr>
-        <w:t>»</w:t>
+        <w:t>«=fund_cashflow.number»</w:t>
       </w:r>
       <w:r>
         <w:rPr>
@@ -8730,21 +8356,7 @@
         <w:rPr>
           <w:lang w:val="en-US"/>
         </w:rPr>
-        <w:t xml:space="preserve">Cashflow: </w:t>
-      </w:r>
-      <w:proofErr w:type="spellStart"/>
-      <w:r>
-        <w:rPr>
-          <w:lang w:val="en-US"/>
-        </w:rPr>
-        <w:t>Kapitalabruf</w:t>
-      </w:r>
-      <w:proofErr w:type="spellEnd"/>
-      <w:r>
-        <w:rPr>
-          <w:lang w:val="en-US"/>
-        </w:rPr>
-        <w:t xml:space="preserve"> </w:t>
+        <w:t xml:space="preserve">Cashflow: Kapitalabruf </w:t>
       </w:r>
       <w:r>
         <w:fldChar w:fldCharType="begin"/>
@@ -8782,21 +8394,11 @@
       <w:pPr>
         <w:jc w:val="both"/>
       </w:pPr>
-      <w:r>
-        <w:fldChar w:fldCharType="begin"/>
-      </w:r>
-      <w:r>
-        <w:instrText xml:space="preserve"> MERGEFIELD =fund_cashflow.description_bottom \* MERGEFORMAT </w:instrText>
-      </w:r>
-      <w:r>
-        <w:fldChar w:fldCharType="separate"/>
-      </w:r>
-      <w:r>
-        <w:t>«=fund_cashflow.description_bottom»</w:t>
-      </w:r>
-      <w:r>
-        <w:fldChar w:fldCharType="end"/>
-      </w:r>
+      <w:fldSimple w:instr=" MERGEFIELD =fund_cashflow.description_bottom \* MERGEFORMAT ">
+        <w:r>
+          <w:t>«=fund_cashflow.description_bottom»</w:t>
+        </w:r>
+      </w:fldSimple>
     </w:p>
     <w:p>
       <w:pPr>
@@ -8813,36 +8415,39 @@
       <w:r>
         <w:t xml:space="preserve">Für Rückfragen stehen wir Ihnen jederzeit sehr gerne zur Verfügung. Selbstverständlich steht Ihnen bei Fragen auch Ihr persönlicher Ansprechpartner </w:t>
       </w:r>
-      <w:r>
-        <w:fldChar w:fldCharType="begin"/>
-      </w:r>
-      <w:r>
-        <w:instrText xml:space="preserve"> MERGEFIELD =investor.primary_consultant.full_name \* MERGEFORMAT </w:instrText>
-      </w:r>
-      <w:r>
-        <w:fldChar w:fldCharType="separate"/>
-      </w:r>
-      <w:r>
-        <w:t>«=investor.primary_consultant.full_name»</w:t>
-      </w:r>
-      <w:r>
-        <w:fldChar w:fldCharType="end"/>
-      </w:r>
-      <w:r>
-        <w:t xml:space="preserve"> (</w:t>
-      </w:r>
-      <w:r>
-        <w:t xml:space="preserve">Tel. </w:t>
-      </w:r>
-      <w:fldSimple w:instr=" MERGEFIELD =investor.primary_consultant.primary_phone \* MERGEFORMAT ">
+      <w:fldSimple w:instr=" MERGEFIELD =investor.primary_consultant.full_name \* MERGEFORMAT ">
         <w:r>
-          <w:rPr>
-            <w:lang w:val="en-US"/>
-          </w:rPr>
-          <w:t>«=investor.primary_consultant.primary_pho»</w:t>
+          <w:t>«=investor.primary_consultant.full_name»</w:t>
         </w:r>
       </w:fldSimple>
       <w:r>
+        <w:t xml:space="preserve"> (</w:t>
+      </w:r>
+      <w:r>
+        <w:t xml:space="preserve">Tel. </w:t>
+      </w:r>
+      <w:r>
+        <w:fldChar w:fldCharType="begin"/>
+      </w:r>
+      <w:r>
+        <w:instrText xml:space="preserve"> MERGEFIELD =investor.primary_consultant.primary_phone \* MERGEFORMAT </w:instrText>
+      </w:r>
+      <w:r>
+        <w:fldChar w:fldCharType="separate"/>
+      </w:r>
+      <w:r>
+        <w:rPr>
+          <w:lang w:val="en-US"/>
+        </w:rPr>
+        <w:t>«=investor.primary_consultant.primary_pho»</w:t>
+      </w:r>
+      <w:r>
+        <w:rPr>
+          <w:lang w:val="en-US"/>
+        </w:rPr>
+        <w:fldChar w:fldCharType="end"/>
+      </w:r>
+      <w:r>
         <w:rPr>
           <w:lang w:val="en-US"/>
         </w:rPr>
@@ -8873,49 +8478,7 @@
         <w:rPr>
           <w:lang w:val="en-US"/>
         </w:rPr>
-        <w:t xml:space="preserve">) von HQ Trust </w:t>
-      </w:r>
-      <w:proofErr w:type="spellStart"/>
-      <w:r>
-        <w:rPr>
-          <w:lang w:val="en-US"/>
-        </w:rPr>
-        <w:t>gerne</w:t>
-      </w:r>
-      <w:proofErr w:type="spellEnd"/>
-      <w:r>
-        <w:rPr>
-          <w:lang w:val="en-US"/>
-        </w:rPr>
-        <w:t xml:space="preserve"> </w:t>
-      </w:r>
-      <w:proofErr w:type="spellStart"/>
-      <w:r>
-        <w:rPr>
-          <w:lang w:val="en-US"/>
-        </w:rPr>
-        <w:t>zur</w:t>
-      </w:r>
-      <w:proofErr w:type="spellEnd"/>
-      <w:r>
-        <w:rPr>
-          <w:lang w:val="en-US"/>
-        </w:rPr>
-        <w:t xml:space="preserve"> </w:t>
-      </w:r>
-      <w:proofErr w:type="spellStart"/>
-      <w:r>
-        <w:rPr>
-          <w:lang w:val="en-US"/>
-        </w:rPr>
-        <w:t>Verfügung</w:t>
-      </w:r>
-      <w:proofErr w:type="spellEnd"/>
-      <w:r>
-        <w:rPr>
-          <w:lang w:val="en-US"/>
-        </w:rPr>
-        <w:t>.</w:t>
+        <w:t>) von HQ Trust gerne zur Verfügung.</w:t>
       </w:r>
     </w:p>
     <w:p>
@@ -8947,15 +8510,7 @@
         <w:jc w:val="both"/>
       </w:pPr>
       <w:r>
-        <w:t xml:space="preserve">HQ Asset </w:t>
-      </w:r>
-      <w:proofErr w:type="spellStart"/>
-      <w:r>
-        <w:t>Servicing</w:t>
-      </w:r>
-      <w:proofErr w:type="spellEnd"/>
-      <w:r>
-        <w:t xml:space="preserve"> GmbH</w:t>
+        <w:t>HQ Asset Servicing GmbH</w:t>
       </w:r>
     </w:p>
     <w:p>
@@ -9171,14 +8726,12 @@
         </w:sdtPr>
         <w:sdtEndPr/>
         <w:sdtContent>
-          <w:proofErr w:type="spellStart"/>
           <w:r>
             <w:rPr>
               <w:i/>
             </w:rPr>
             <w:t>Geschäftsführer</w:t>
           </w:r>
-          <w:proofErr w:type="spellEnd"/>
         </w:sdtContent>
       </w:sdt>
     </w:p>
@@ -9338,11 +8891,21 @@
                                 <w:r>
                                   <w:t xml:space="preserve">Schreiben vom </w:t>
                                 </w:r>
-                                <w:fldSimple w:instr=" MERGEFIELD =current_date \* MERGEFORMAT ">
-                                  <w:r>
-                                    <w:t>«=current_date»</w:t>
-                                  </w:r>
-                                </w:fldSimple>
+                                <w:r>
+                                  <w:fldChar w:fldCharType="begin"/>
+                                </w:r>
+                                <w:r>
+                                  <w:instrText xml:space="preserve"> MERGEFIELD =current_date \* MERGEFORMAT </w:instrText>
+                                </w:r>
+                                <w:r>
+                                  <w:fldChar w:fldCharType="separate"/>
+                                </w:r>
+                                <w:r>
+                                  <w:t>«=current_date»</w:t>
+                                </w:r>
+                                <w:r>
+                                  <w:fldChar w:fldCharType="end"/>
+                                </w:r>
                               </w:p>
                               <w:p>
                                 <w:pPr>
@@ -9485,15 +9048,7 @@
               <w:framePr w:vSpace="170" w:wrap="around" w:vAnchor="page" w:hAnchor="page" w:x="1419" w:y="15718"/>
             </w:pPr>
             <w:r>
-              <w:t xml:space="preserve">Sitz: Bad Homburg v. d. Höhe – Registergericht: AG Bad Homburg v. d. Höhe, HRB 9791 – </w:t>
-            </w:r>
-            <w:proofErr w:type="spellStart"/>
-            <w:r>
-              <w:t>USt-IdNr</w:t>
-            </w:r>
-            <w:proofErr w:type="spellEnd"/>
-            <w:r>
-              <w:t>. DE 246399007</w:t>
+              <w:t>Sitz: Bad Homburg v. d. Höhe – Registergericht: AG Bad Homburg v. d. Höhe, HRB 9791 – USt-IdNr. DE 246399007</w:t>
             </w:r>
           </w:p>
           <w:p>
@@ -12245,7 +11800,7 @@
 </file>
 
 <file path=customXml/itemProps2.xml><?xml version="1.0" encoding="utf-8"?>
-<ds:datastoreItem xmlns:ds="http://schemas.openxmlformats.org/officeDocument/2006/customXml" ds:itemID="{B88A5D75-FCD5-3246-8F5F-CCAF2E1823A5}">
+<ds:datastoreItem xmlns:ds="http://schemas.openxmlformats.org/officeDocument/2006/customXml" ds:itemID="{80C18CAA-3EEA-1149-BE2A-2133BDC5D1C9}">
   <ds:schemaRefs>
     <ds:schemaRef ds:uri="http://schemas.openxmlformats.org/officeDocument/2006/bibliography"/>
   </ds:schemaRefs>

</xml_diff>

<commit_message>
Update capital call docx-template
</commit_message>
<xml_diff>
--- a/spec/fixtures/docx/Kapitalabruf_Vorlage.docx
+++ b/spec/fixtures/docx/Kapitalabruf_Vorlage.docx
@@ -58,21 +58,7 @@
                       <w:rPr>
                         <w:lang w:val="en-US"/>
                       </w:rPr>
-                      <w:t xml:space="preserve">HQ Asset Servicing GmbH, Am </w:t>
-                    </w:r>
-                    <w:proofErr w:type="spellStart"/>
-                    <w:r>
-                      <w:rPr>
-                        <w:lang w:val="en-US"/>
-                      </w:rPr>
-                      <w:t>Pilgerrain</w:t>
-                    </w:r>
-                    <w:proofErr w:type="spellEnd"/>
-                    <w:r>
-                      <w:rPr>
-                        <w:lang w:val="en-US"/>
-                      </w:rPr>
-                      <w:t xml:space="preserve"> 17, 61352 Bad Homburg</w:t>
+                      <w:t>HQ Asset Servicing GmbH, Am Pilgerrain 17, 61352 Bad Homburg</w:t>
                     </w:r>
                   </w:p>
                 </w:tc>
@@ -440,21 +426,7 @@
                       <w:rPr>
                         <w:lang w:val="en-US"/>
                       </w:rPr>
-                      <w:t xml:space="preserve">Am </w:t>
-                    </w:r>
-                    <w:proofErr w:type="spellStart"/>
-                    <w:r>
-                      <w:rPr>
-                        <w:lang w:val="en-US"/>
-                      </w:rPr>
-                      <w:t>Pilgerrain</w:t>
-                    </w:r>
-                    <w:proofErr w:type="spellEnd"/>
-                    <w:r>
-                      <w:rPr>
-                        <w:lang w:val="en-US"/>
-                      </w:rPr>
-                      <w:t xml:space="preserve"> 17</w:t>
+                      <w:t>Am Pilgerrain 17</w:t>
                     </w:r>
                   </w:p>
                   <w:p>
@@ -578,7 +550,6 @@
                       </w:sdtPr>
                       <w:sdtEndPr/>
                       <w:sdtContent>
-                        <w:proofErr w:type="gramStart"/>
                         <w:r>
                           <w:rPr>
                             <w:rFonts w:asciiTheme="majorHAnsi" w:hAnsiTheme="majorHAnsi"/>
@@ -587,7 +558,6 @@
                           </w:rPr>
                           <w:t>thomas.mueller</w:t>
                         </w:r>
-                        <w:proofErr w:type="gramEnd"/>
                       </w:sdtContent>
                     </w:sdt>
                     <w:r>
@@ -717,8 +687,6 @@
                       </w:sdtPr>
                       <w:sdtEndPr/>
                       <w:sdtContent>
-                        <w:proofErr w:type="spellStart"/>
-                        <w:proofErr w:type="gramStart"/>
                         <w:r>
                           <w:rPr>
                             <w:rFonts w:asciiTheme="majorHAnsi" w:hAnsiTheme="majorHAnsi"/>
@@ -727,8 +695,6 @@
                           </w:rPr>
                           <w:t>jochen.butz</w:t>
                         </w:r>
-                        <w:proofErr w:type="spellEnd"/>
-                        <w:proofErr w:type="gramEnd"/>
                       </w:sdtContent>
                     </w:sdt>
                     <w:r>
@@ -824,34 +790,7 @@
           <w:lang w:val="en-US"/>
         </w:rPr>
         <w:br/>
-      </w:r>
-      <w:proofErr w:type="spellStart"/>
-      <w:r>
-        <w:rPr>
-          <w:lang w:val="en-US"/>
-        </w:rPr>
-        <w:t>Ihre</w:t>
-      </w:r>
-      <w:proofErr w:type="spellEnd"/>
-      <w:r>
-        <w:rPr>
-          <w:lang w:val="en-US"/>
-        </w:rPr>
-        <w:t xml:space="preserve"> </w:t>
-      </w:r>
-      <w:proofErr w:type="spellStart"/>
-      <w:r>
-        <w:rPr>
-          <w:lang w:val="en-US"/>
-        </w:rPr>
-        <w:t>Beteiligung</w:t>
-      </w:r>
-      <w:proofErr w:type="spellEnd"/>
-      <w:r>
-        <w:rPr>
-          <w:lang w:val="en-US"/>
-        </w:rPr>
-        <w:t xml:space="preserve"> an </w:t>
+        <w:t xml:space="preserve">Ihre Beteiligung an </w:t>
       </w:r>
       <w:r>
         <w:fldChar w:fldCharType="begin"/>
@@ -904,21 +843,7 @@
         <w:rPr>
           <w:lang w:val="en-US"/>
         </w:rPr>
-        <w:t xml:space="preserve"> </w:t>
-      </w:r>
-      <w:proofErr w:type="spellStart"/>
-      <w:r>
-        <w:rPr>
-          <w:lang w:val="en-US"/>
-        </w:rPr>
-        <w:t>über</w:t>
-      </w:r>
-      <w:proofErr w:type="spellEnd"/>
-      <w:r>
-        <w:rPr>
-          <w:lang w:val="en-US"/>
-        </w:rPr>
-        <w:t xml:space="preserve"> </w:t>
+        <w:t xml:space="preserve"> über </w:t>
       </w:r>
       <w:r>
         <w:fldChar w:fldCharType="begin"/>
@@ -1022,34 +947,7 @@
           <w:lang w:val="en-US"/>
         </w:rPr>
         <w:br/>
-      </w:r>
-      <w:proofErr w:type="spellStart"/>
-      <w:r>
-        <w:rPr>
-          <w:lang w:val="en-US"/>
-        </w:rPr>
-        <w:t>Ihr</w:t>
-      </w:r>
-      <w:proofErr w:type="spellEnd"/>
-      <w:r>
-        <w:rPr>
-          <w:lang w:val="en-US"/>
-        </w:rPr>
-        <w:t xml:space="preserve"> </w:t>
-      </w:r>
-      <w:proofErr w:type="spellStart"/>
-      <w:r>
-        <w:rPr>
-          <w:lang w:val="en-US"/>
-        </w:rPr>
-        <w:t>Zeichnungsbetrag</w:t>
-      </w:r>
-      <w:proofErr w:type="spellEnd"/>
-      <w:r>
-        <w:rPr>
-          <w:lang w:val="en-US"/>
-        </w:rPr>
-        <w:t xml:space="preserve">: </w:t>
+        <w:t xml:space="preserve">Ihr Zeichnungsbetrag: </w:t>
       </w:r>
       <w:r>
         <w:fldChar w:fldCharType="begin"/>
@@ -1457,7 +1355,6 @@
                 <w:lang w:val="en-US" w:eastAsia="de-DE"/>
               </w:rPr>
             </w:pPr>
-            <w:proofErr w:type="spellStart"/>
             <w:r>
               <w:rPr>
                 <w:rFonts w:ascii="HelveticaNeueLT Com 55 Roman" w:eastAsia="Times New Roman" w:hAnsi="HelveticaNeueLT Com 55 Roman"/>
@@ -1465,17 +1362,7 @@
                 <w:color w:val="000000"/>
                 <w:lang w:val="en-US" w:eastAsia="de-DE"/>
               </w:rPr>
-              <w:t>Betrag</w:t>
-            </w:r>
-            <w:proofErr w:type="spellEnd"/>
-            <w:r>
-              <w:rPr>
-                <w:rFonts w:ascii="HelveticaNeueLT Com 55 Roman" w:eastAsia="Times New Roman" w:hAnsi="HelveticaNeueLT Com 55 Roman"/>
-                <w:b/>
-                <w:color w:val="000000"/>
-                <w:lang w:val="en-US" w:eastAsia="de-DE"/>
-              </w:rPr>
-              <w:t xml:space="preserve"> in </w:t>
+              <w:t xml:space="preserve">Betrag in </w:t>
             </w:r>
             <w:r>
               <w:rPr>
@@ -1694,41 +1581,13 @@
                 <w:lang w:eastAsia="de-DE"/>
               </w:rPr>
             </w:pPr>
-            <w:proofErr w:type="spellStart"/>
-            <w:r>
-              <w:rPr>
-                <w:rFonts w:ascii="HelveticaNeueLT Com 55 Roman" w:eastAsia="Times New Roman" w:hAnsi="HelveticaNeueLT Com 55 Roman"/>
-                <w:color w:val="000000"/>
-                <w:lang w:val="en-US" w:eastAsia="de-DE"/>
-              </w:rPr>
-              <w:t>Aussschüttung</w:t>
-            </w:r>
-            <w:proofErr w:type="spellEnd"/>
-            <w:r>
-              <w:rPr>
-                <w:rFonts w:ascii="HelveticaNeueLT Com 55 Roman" w:eastAsia="Times New Roman" w:hAnsi="HelveticaNeueLT Com 55 Roman"/>
-                <w:color w:val="000000"/>
-                <w:lang w:val="en-US" w:eastAsia="de-DE"/>
-              </w:rPr>
-              <w:t xml:space="preserve"> (</w:t>
-            </w:r>
-            <w:proofErr w:type="spellStart"/>
-            <w:r>
-              <w:rPr>
-                <w:rFonts w:ascii="HelveticaNeueLT Com 55 Roman" w:eastAsia="Times New Roman" w:hAnsi="HelveticaNeueLT Com 55 Roman"/>
-                <w:color w:val="000000"/>
-                <w:lang w:val="en-US" w:eastAsia="de-DE"/>
-              </w:rPr>
-              <w:t>Gesamtbetrag</w:t>
-            </w:r>
-            <w:proofErr w:type="spellEnd"/>
-            <w:r>
-              <w:rPr>
-                <w:rFonts w:ascii="HelveticaNeueLT Com 55 Roman" w:eastAsia="Times New Roman" w:hAnsi="HelveticaNeueLT Com 55 Roman"/>
-                <w:color w:val="000000"/>
-                <w:lang w:val="en-US" w:eastAsia="de-DE"/>
-              </w:rPr>
-              <w:t>)</w:t>
+            <w:r>
+              <w:rPr>
+                <w:rFonts w:ascii="HelveticaNeueLT Com 55 Roman" w:eastAsia="Times New Roman" w:hAnsi="HelveticaNeueLT Com 55 Roman"/>
+                <w:color w:val="000000"/>
+                <w:lang w:val="en-US" w:eastAsia="de-DE"/>
+              </w:rPr>
+              <w:t>Aussschüttung (Gesamtbetrag)</w:t>
             </w:r>
           </w:p>
         </w:tc>
@@ -2128,27 +1987,7 @@
                 <w:color w:val="000000"/>
                 <w:lang w:val="en-US" w:eastAsia="de-DE"/>
               </w:rPr>
-              <w:t xml:space="preserve">Davon </w:t>
-            </w:r>
-            <w:proofErr w:type="spellStart"/>
-            <w:r>
-              <w:rPr>
-                <w:rFonts w:ascii="HelveticaNeueLT Com 55 Roman" w:eastAsia="Times New Roman" w:hAnsi="HelveticaNeueLT Com 55 Roman"/>
-                <w:i/>
-                <w:color w:val="000000"/>
-                <w:lang w:val="en-US" w:eastAsia="de-DE"/>
-              </w:rPr>
-              <w:t>Rückführung</w:t>
-            </w:r>
-            <w:proofErr w:type="spellEnd"/>
-            <w:r>
-              <w:rPr>
-                <w:rFonts w:ascii="HelveticaNeueLT Com 55 Roman" w:eastAsia="Times New Roman" w:hAnsi="HelveticaNeueLT Com 55 Roman"/>
-                <w:i/>
-                <w:color w:val="000000"/>
-                <w:lang w:val="en-US" w:eastAsia="de-DE"/>
-              </w:rPr>
-              <w:t xml:space="preserve"> Kapital</w:t>
+              <w:t>Davon Rückführung Kapital</w:t>
             </w:r>
           </w:p>
         </w:tc>
@@ -2581,19 +2420,8 @@
                 <w:color w:val="000000"/>
                 <w:lang w:val="en-US" w:eastAsia="de-DE"/>
               </w:rPr>
-              <w:t xml:space="preserve">Davon </w:t>
-            </w:r>
-            <w:proofErr w:type="spellStart"/>
-            <w:r>
-              <w:rPr>
-                <w:rFonts w:ascii="HelveticaNeueLT Com 55 Roman" w:eastAsia="Times New Roman" w:hAnsi="HelveticaNeueLT Com 55 Roman"/>
-                <w:i/>
-                <w:color w:val="000000"/>
-                <w:lang w:val="en-US" w:eastAsia="de-DE"/>
-              </w:rPr>
-              <w:t>Beteiligungsgewinne</w:t>
-            </w:r>
-            <w:proofErr w:type="spellEnd"/>
+              <w:t>Davon Beteiligungsgewinne</w:t>
+            </w:r>
           </w:p>
         </w:tc>
         <w:tc>
@@ -3025,19 +2853,8 @@
                 <w:color w:val="000000"/>
                 <w:lang w:val="en-US" w:eastAsia="de-DE"/>
               </w:rPr>
-              <w:t xml:space="preserve">Davon </w:t>
-            </w:r>
-            <w:proofErr w:type="spellStart"/>
-            <w:r>
-              <w:rPr>
-                <w:rFonts w:ascii="HelveticaNeueLT Com 55 Roman" w:eastAsia="Times New Roman" w:hAnsi="HelveticaNeueLT Com 55 Roman"/>
-                <w:i/>
-                <w:color w:val="000000"/>
-                <w:lang w:val="en-US" w:eastAsia="de-DE"/>
-              </w:rPr>
-              <w:t>Dividenden</w:t>
-            </w:r>
-            <w:proofErr w:type="spellEnd"/>
+              <w:t>Davon Dividenden</w:t>
+            </w:r>
           </w:p>
         </w:tc>
         <w:tc>
@@ -3471,19 +3288,8 @@
                 <w:color w:val="000000"/>
                 <w:lang w:val="en-US" w:eastAsia="de-DE"/>
               </w:rPr>
-              <w:t xml:space="preserve">Davon </w:t>
-            </w:r>
-            <w:proofErr w:type="spellStart"/>
-            <w:r>
-              <w:rPr>
-                <w:rFonts w:ascii="HelveticaNeueLT Com 55 Roman" w:eastAsia="Times New Roman" w:hAnsi="HelveticaNeueLT Com 55 Roman"/>
-                <w:i/>
-                <w:color w:val="000000"/>
-                <w:lang w:val="en-US" w:eastAsia="de-DE"/>
-              </w:rPr>
-              <w:t>Zinsen</w:t>
-            </w:r>
-            <w:proofErr w:type="spellEnd"/>
+              <w:t>Davon Zinsen</w:t>
+            </w:r>
           </w:p>
         </w:tc>
         <w:tc>
@@ -5223,27 +5029,7 @@
                 <w:color w:val="000000"/>
                 <w:lang w:eastAsia="de-DE"/>
               </w:rPr>
-              <w:t>Davon wieder abrufbar (</w:t>
-            </w:r>
-            <w:proofErr w:type="spellStart"/>
-            <w:r>
-              <w:rPr>
-                <w:rFonts w:ascii="HelveticaNeueLT Com 55 Roman" w:eastAsia="Times New Roman" w:hAnsi="HelveticaNeueLT Com 55 Roman"/>
-                <w:i/>
-                <w:color w:val="000000"/>
-                <w:lang w:eastAsia="de-DE"/>
-              </w:rPr>
-              <w:t>Recallable</w:t>
-            </w:r>
-            <w:proofErr w:type="spellEnd"/>
-            <w:r>
-              <w:rPr>
-                <w:rFonts w:ascii="HelveticaNeueLT Com 55 Roman" w:eastAsia="Times New Roman" w:hAnsi="HelveticaNeueLT Com 55 Roman"/>
-                <w:i/>
-                <w:color w:val="000000"/>
-                <w:lang w:eastAsia="de-DE"/>
-              </w:rPr>
-              <w:t>)</w:t>
+              <w:t>Davon wieder abrufbar (Recallable)</w:t>
             </w:r>
           </w:p>
         </w:tc>
@@ -7347,27 +7133,7 @@
                 <w:color w:val="000000"/>
                 <w:lang w:eastAsia="de-DE"/>
               </w:rPr>
-              <w:t xml:space="preserve">Davon </w:t>
-            </w:r>
-            <w:proofErr w:type="spellStart"/>
-            <w:r>
-              <w:rPr>
-                <w:rFonts w:ascii="HelveticaNeueLT Com 55 Roman" w:eastAsia="Times New Roman" w:hAnsi="HelveticaNeueLT Com 55 Roman"/>
-                <w:i/>
-                <w:color w:val="000000"/>
-                <w:lang w:eastAsia="de-DE"/>
-              </w:rPr>
-              <w:t>Kosten</w:t>
-            </w:r>
-            <w:proofErr w:type="spellEnd"/>
-            <w:r>
-              <w:rPr>
-                <w:rFonts w:ascii="HelveticaNeueLT Com 55 Roman" w:eastAsia="Times New Roman" w:hAnsi="HelveticaNeueLT Com 55 Roman"/>
-                <w:i/>
-                <w:color w:val="000000"/>
-                <w:lang w:eastAsia="de-DE"/>
-              </w:rPr>
-              <w:t xml:space="preserve"> der Gesellschaft</w:t>
+              <w:t>Davon Kosten der Gesellschaft</w:t>
             </w:r>
           </w:p>
         </w:tc>
@@ -7889,18 +7655,31 @@
       <w:r>
         <w:t xml:space="preserve">Inklusive dieses Kapitalabrufes haben Sie rund </w:t>
       </w:r>
-      <w:fldSimple w:instr=" MERGEFIELD =investor.called_percentage \* MERGEFORMAT ">
-        <w:r>
-          <w:rPr>
-            <w:noProof/>
-          </w:rPr>
-          <w:t>«=investor.called_percentage»</w:t>
-        </w:r>
-      </w:fldSimple>
+      <w:r>
+        <w:fldChar w:fldCharType="begin"/>
+      </w:r>
+      <w:r>
+        <w:instrText xml:space="preserve"> MERGEFIELD =investor.called_percentage \* MERGEFORMAT </w:instrText>
+      </w:r>
+      <w:r>
+        <w:fldChar w:fldCharType="separate"/>
+      </w:r>
       <w:r>
         <w:rPr>
           <w:noProof/>
         </w:rPr>
+        <w:t>«=investor.called_percentage»</w:t>
+      </w:r>
+      <w:r>
+        <w:rPr>
+          <w:noProof/>
+        </w:rPr>
+        <w:fldChar w:fldCharType="end"/>
+      </w:r>
+      <w:r>
+        <w:rPr>
+          <w:noProof/>
+        </w:rPr>
         <w:t>%</w:t>
       </w:r>
       <w:r>
@@ -7912,14 +7691,27 @@
       <w:r>
         <w:t xml:space="preserve"> </w:t>
       </w:r>
-      <w:fldSimple w:instr=" MERGEFIELD =investor.open_amount \* MERGEFORMAT ">
-        <w:r>
-          <w:rPr>
-            <w:noProof/>
-          </w:rPr>
-          <w:t>«=investor.open_amount»</w:t>
-        </w:r>
-      </w:fldSimple>
+      <w:r>
+        <w:fldChar w:fldCharType="begin"/>
+      </w:r>
+      <w:r>
+        <w:instrText xml:space="preserve"> MERGEFIELD =investor.open_amount \* MERGEFORMAT </w:instrText>
+      </w:r>
+      <w:r>
+        <w:fldChar w:fldCharType="separate"/>
+      </w:r>
+      <w:r>
+        <w:rPr>
+          <w:noProof/>
+        </w:rPr>
+        <w:t>«=investor.open_amount»</w:t>
+      </w:r>
+      <w:r>
+        <w:rPr>
+          <w:noProof/>
+        </w:rPr>
+        <w:fldChar w:fldCharType="end"/>
+      </w:r>
       <w:r>
         <w:rPr>
           <w:noProof/>
@@ -7999,61 +7791,31 @@
           <w:b/>
           <w:bCs/>
         </w:rPr>
-        <w:t>«=</w:t>
-      </w:r>
-      <w:proofErr w:type="spellStart"/>
+        <w:t>«=fund_cashflow.valuta_date»</w:t>
+      </w:r>
       <w:r>
         <w:rPr>
           <w:b/>
           <w:bCs/>
         </w:rPr>
-        <w:t>fund_</w:t>
-      </w:r>
-      <w:proofErr w:type="gramStart"/>
+        <w:fldChar w:fldCharType="end"/>
+      </w:r>
       <w:r>
         <w:rPr>
           <w:b/>
           <w:bCs/>
         </w:rPr>
-        <w:t>cashflow.valuta</w:t>
-      </w:r>
-      <w:proofErr w:type="gramEnd"/>
+        <w:t xml:space="preserve"> </w:t>
+      </w:r>
       <w:r>
         <w:rPr>
           <w:b/>
-          <w:bCs/>
-        </w:rPr>
-        <w:t>_date</w:t>
-      </w:r>
-      <w:proofErr w:type="spellEnd"/>
-      <w:r>
-        <w:rPr>
-          <w:b/>
-          <w:bCs/>
-        </w:rPr>
-        <w:t>»</w:t>
-      </w:r>
-      <w:r>
-        <w:rPr>
-          <w:b/>
-          <w:bCs/>
-        </w:rPr>
-        <w:fldChar w:fldCharType="end"/>
-      </w:r>
-      <w:r>
-        <w:rPr>
-          <w:b/>
-          <w:bCs/>
-        </w:rPr>
-        <w:t xml:space="preserve"> </w:t>
-      </w:r>
-      <w:r>
-        <w:rPr>
-          <w:b/>
         </w:rPr>
         <w:t>(Empfänger-Valuta)</w:t>
       </w:r>
     </w:p>
+    <w:bookmarkStart w:id="0" w:name="_GoBack"/>
+    <w:bookmarkEnd w:id="0"/>
     <w:p>
       <w:pPr>
         <w:jc w:val="center"/>
@@ -8096,7 +7858,7 @@
           <w:noProof/>
           <w:lang w:val="en-US"/>
         </w:rPr>
-        <w:instrText>_cashflow.</w:instrText>
+        <w:instrText xml:space="preserve">_cashflow.total_percentage \* MERGEFORMAT </w:instrText>
       </w:r>
       <w:r>
         <w:rPr>
@@ -8105,7 +7867,7 @@
           <w:noProof/>
           <w:lang w:val="en-US"/>
         </w:rPr>
-        <w:instrText>capital_call_total_percentage</w:instrText>
+        <w:fldChar w:fldCharType="separate"/>
       </w:r>
       <w:r>
         <w:rPr>
@@ -8114,7 +7876,7 @@
           <w:noProof/>
           <w:lang w:val="en-US"/>
         </w:rPr>
-        <w:instrText xml:space="preserve"> \* MERGEFORMAT </w:instrText>
+        <w:t>«=investor_cashflow.total_percentage»</w:t>
       </w:r>
       <w:r>
         <w:rPr>
@@ -8123,77 +7885,27 @@
           <w:noProof/>
           <w:lang w:val="en-US"/>
         </w:rPr>
-        <w:fldChar w:fldCharType="separate"/>
+        <w:fldChar w:fldCharType="end"/>
       </w:r>
       <w:r>
         <w:rPr>
           <w:b/>
-          <w:bCs/>
-          <w:noProof/>
-          <w:lang w:val="en-US"/>
-        </w:rPr>
-        <w:t>«=investor_cashflow.capital_call_total_pe»</w:t>
+          <w:lang w:val="en-US"/>
+        </w:rPr>
+        <w:t xml:space="preserve"> % Ihres Zeichnungsbetrags (</w:t>
       </w:r>
       <w:r>
         <w:rPr>
           <w:b/>
-          <w:bCs/>
-          <w:noProof/>
-          <w:lang w:val="en-US"/>
-        </w:rPr>
-        <w:fldChar w:fldCharType="end"/>
+        </w:rPr>
+        <w:fldChar w:fldCharType="begin"/>
       </w:r>
       <w:r>
         <w:rPr>
           <w:b/>
           <w:lang w:val="en-US"/>
         </w:rPr>
-        <w:t xml:space="preserve"> % </w:t>
-      </w:r>
-      <w:proofErr w:type="spellStart"/>
-      <w:r>
-        <w:rPr>
-          <w:b/>
-          <w:lang w:val="en-US"/>
-        </w:rPr>
-        <w:t>Ihres</w:t>
-      </w:r>
-      <w:proofErr w:type="spellEnd"/>
-      <w:r>
-        <w:rPr>
-          <w:b/>
-          <w:lang w:val="en-US"/>
-        </w:rPr>
-        <w:t xml:space="preserve"> </w:t>
-      </w:r>
-      <w:proofErr w:type="spellStart"/>
-      <w:r>
-        <w:rPr>
-          <w:b/>
-          <w:lang w:val="en-US"/>
-        </w:rPr>
-        <w:t>Zeichnungsbetrags</w:t>
-      </w:r>
-      <w:proofErr w:type="spellEnd"/>
-      <w:r>
-        <w:rPr>
-          <w:b/>
-          <w:lang w:val="en-US"/>
-        </w:rPr>
-        <w:t xml:space="preserve"> (</w:t>
-      </w:r>
-      <w:r>
-        <w:rPr>
-          <w:b/>
-        </w:rPr>
-        <w:fldChar w:fldCharType="begin"/>
-      </w:r>
-      <w:r>
-        <w:rPr>
-          <w:b/>
-          <w:lang w:val="en-US"/>
-        </w:rPr>
-        <w:instrText xml:space="preserve"> MERGEFIELD =investor_cashflow.capital_call_total_amount \* MERGEFORMAT </w:instrText>
+        <w:instrText xml:space="preserve"> MERGEFIELD =investor_cashflow.total_amount \* MERGEFORMAT </w:instrText>
       </w:r>
       <w:r>
         <w:rPr>
@@ -8207,35 +7919,7 @@
           <w:noProof/>
           <w:lang w:val="en-US"/>
         </w:rPr>
-        <w:t>«=</w:t>
-      </w:r>
-      <w:proofErr w:type="spellStart"/>
-      <w:r>
-        <w:rPr>
-          <w:b/>
-          <w:noProof/>
-          <w:lang w:val="en-US"/>
-        </w:rPr>
-        <w:t>investor_c</w:t>
-      </w:r>
-      <w:bookmarkStart w:id="0" w:name="_GoBack"/>
-      <w:bookmarkEnd w:id="0"/>
-      <w:r>
-        <w:rPr>
-          <w:b/>
-          <w:noProof/>
-          <w:lang w:val="en-US"/>
-        </w:rPr>
-        <w:t>ashflow.capital_call_total_am</w:t>
-      </w:r>
-      <w:proofErr w:type="spellEnd"/>
-      <w:r>
-        <w:rPr>
-          <w:b/>
-          <w:noProof/>
-          <w:lang w:val="en-US"/>
-        </w:rPr>
-        <w:t>»</w:t>
+        <w:t>«=investor_cashflow.total_amount»</w:t>
       </w:r>
       <w:r>
         <w:rPr>
@@ -8319,19 +8003,11 @@
           <w:lang w:val="en-US"/>
         </w:rPr>
       </w:pPr>
-      <w:proofErr w:type="spellStart"/>
-      <w:r>
-        <w:rPr>
-          <w:lang w:val="en-US"/>
-        </w:rPr>
-        <w:t>Kontoinhaber</w:t>
-      </w:r>
-      <w:proofErr w:type="spellEnd"/>
-      <w:r>
-        <w:rPr>
-          <w:lang w:val="en-US"/>
-        </w:rPr>
-        <w:t>:</w:t>
+      <w:r>
+        <w:rPr>
+          <w:lang w:val="en-US"/>
+        </w:rPr>
+        <w:t>Kontoinhaber:</w:t>
       </w:r>
       <w:r>
         <w:rPr>
@@ -8384,21 +8060,7 @@
         <w:rPr>
           <w:lang w:val="en-US"/>
         </w:rPr>
-        <w:t xml:space="preserve">IBAN / </w:t>
-      </w:r>
-      <w:proofErr w:type="spellStart"/>
-      <w:r>
-        <w:rPr>
-          <w:lang w:val="en-US"/>
-        </w:rPr>
-        <w:t>Kontonummer</w:t>
-      </w:r>
-      <w:proofErr w:type="spellEnd"/>
-      <w:r>
-        <w:rPr>
-          <w:lang w:val="en-US"/>
-        </w:rPr>
-        <w:t>:</w:t>
+        <w:t>IBAN / Kontonummer:</w:t>
       </w:r>
       <w:r>
         <w:rPr>
@@ -8626,19 +8288,11 @@
           <w:lang w:val="en-US"/>
         </w:rPr>
       </w:pPr>
-      <w:proofErr w:type="spellStart"/>
-      <w:r>
-        <w:rPr>
-          <w:lang w:val="en-US"/>
-        </w:rPr>
-        <w:t>Betrag</w:t>
-      </w:r>
-      <w:proofErr w:type="spellEnd"/>
-      <w:r>
-        <w:rPr>
-          <w:lang w:val="en-US"/>
-        </w:rPr>
-        <w:t>:</w:t>
+      <w:r>
+        <w:rPr>
+          <w:lang w:val="en-US"/>
+        </w:rPr>
+        <w:t>Betrag:</w:t>
       </w:r>
       <w:r>
         <w:rPr>
@@ -8675,7 +8329,7 @@
           <w:b/>
           <w:lang w:val="en-US"/>
         </w:rPr>
-        <w:instrText xml:space="preserve"> MERGEFIELD =investor_cashflow.capital_call_total_amount \* MERGEFORMAT </w:instrText>
+        <w:instrText xml:space="preserve"> MERGEFIELD =investor_cashflow.total_amount \* MERGEFORMAT </w:instrText>
       </w:r>
       <w:r>
         <w:rPr>
@@ -8689,7 +8343,7 @@
           <w:noProof/>
           <w:lang w:val="en-US"/>
         </w:rPr>
-        <w:t>«=investor_cashflow.capital_call_total_am»</w:t>
+        <w:t>«=investor_cashflow.total_amount»</w:t>
       </w:r>
       <w:r>
         <w:rPr>
@@ -8746,19 +8400,11 @@
           <w:lang w:val="en-US"/>
         </w:rPr>
       </w:pPr>
-      <w:proofErr w:type="spellStart"/>
-      <w:r>
-        <w:rPr>
-          <w:lang w:val="en-US"/>
-        </w:rPr>
-        <w:t>Empfänger-Valuta</w:t>
-      </w:r>
-      <w:proofErr w:type="spellEnd"/>
-      <w:r>
-        <w:rPr>
-          <w:lang w:val="en-US"/>
-        </w:rPr>
-        <w:t>:</w:t>
+      <w:r>
+        <w:rPr>
+          <w:lang w:val="en-US"/>
+        </w:rPr>
+        <w:t>Empfänger-Valuta:</w:t>
       </w:r>
       <w:r>
         <w:rPr>
@@ -8798,23 +8444,7 @@
           <w:bCs/>
           <w:lang w:val="en-US"/>
         </w:rPr>
-        <w:t>«=</w:t>
-      </w:r>
-      <w:proofErr w:type="spellStart"/>
-      <w:r>
-        <w:rPr>
-          <w:bCs/>
-          <w:lang w:val="en-US"/>
-        </w:rPr>
-        <w:t>fund_cashflow.valuta_date</w:t>
-      </w:r>
-      <w:proofErr w:type="spellEnd"/>
-      <w:r>
-        <w:rPr>
-          <w:bCs/>
-          <w:lang w:val="en-US"/>
-        </w:rPr>
-        <w:t>»</w:t>
+        <w:t>«=fund_cashflow.valuta_date»</w:t>
       </w:r>
       <w:r>
         <w:rPr>
@@ -8829,19 +8459,11 @@
           <w:lang w:val="en-US"/>
         </w:rPr>
       </w:pPr>
-      <w:proofErr w:type="spellStart"/>
-      <w:r>
-        <w:rPr>
-          <w:lang w:val="en-US"/>
-        </w:rPr>
-        <w:t>Referenz</w:t>
-      </w:r>
-      <w:proofErr w:type="spellEnd"/>
-      <w:r>
-        <w:rPr>
-          <w:lang w:val="en-US"/>
-        </w:rPr>
-        <w:t>:</w:t>
+      <w:r>
+        <w:rPr>
+          <w:lang w:val="en-US"/>
+        </w:rPr>
+        <w:t>Referenz:</w:t>
       </w:r>
       <w:r>
         <w:rPr>
@@ -8877,21 +8499,7 @@
         <w:rPr>
           <w:lang w:val="en-US"/>
         </w:rPr>
-        <w:t>«=</w:t>
-      </w:r>
-      <w:proofErr w:type="spellStart"/>
-      <w:r>
-        <w:rPr>
-          <w:lang w:val="en-US"/>
-        </w:rPr>
-        <w:t>fund_cashflow.number</w:t>
-      </w:r>
-      <w:proofErr w:type="spellEnd"/>
-      <w:r>
-        <w:rPr>
-          <w:lang w:val="en-US"/>
-        </w:rPr>
-        <w:t>»</w:t>
+        <w:t>«=fund_cashflow.number»</w:t>
       </w:r>
       <w:r>
         <w:rPr>
@@ -8909,21 +8517,7 @@
         <w:rPr>
           <w:lang w:val="en-US"/>
         </w:rPr>
-        <w:t xml:space="preserve">Cashflow: </w:t>
-      </w:r>
-      <w:proofErr w:type="spellStart"/>
-      <w:r>
-        <w:rPr>
-          <w:lang w:val="en-US"/>
-        </w:rPr>
-        <w:t>Kapitalabruf</w:t>
-      </w:r>
-      <w:proofErr w:type="spellEnd"/>
-      <w:r>
-        <w:rPr>
-          <w:lang w:val="en-US"/>
-        </w:rPr>
-        <w:t xml:space="preserve"> </w:t>
+        <w:t xml:space="preserve">Cashflow: Kapitalabruf </w:t>
       </w:r>
       <w:r>
         <w:fldChar w:fldCharType="begin"/>
@@ -8961,21 +8555,11 @@
       <w:pPr>
         <w:jc w:val="both"/>
       </w:pPr>
-      <w:r>
-        <w:fldChar w:fldCharType="begin"/>
-      </w:r>
-      <w:r>
-        <w:instrText xml:space="preserve"> MERGEFIELD =fund_cashflow.description_bottom \* MERGEFORMAT </w:instrText>
-      </w:r>
-      <w:r>
-        <w:fldChar w:fldCharType="separate"/>
-      </w:r>
-      <w:r>
-        <w:t>«=fund_cashflow.description_bottom»</w:t>
-      </w:r>
-      <w:r>
-        <w:fldChar w:fldCharType="end"/>
-      </w:r>
+      <w:fldSimple w:instr=" MERGEFIELD =fund_cashflow.description_bottom \* MERGEFORMAT ">
+        <w:r>
+          <w:t>«=fund_cashflow.description_bottom»</w:t>
+        </w:r>
+      </w:fldSimple>
     </w:p>
     <w:p>
       <w:pPr>
@@ -8992,125 +8576,57 @@
       <w:r>
         <w:t xml:space="preserve">Für Rückfragen stehen wir Ihnen jederzeit sehr gerne zur Verfügung. Selbstverständlich steht Ihnen bei Fragen auch Ihr persönlicher Ansprechpartner </w:t>
       </w:r>
+      <w:fldSimple w:instr=" MERGEFIELD =investor.primary_consultant.full_name \* MERGEFORMAT ">
+        <w:r>
+          <w:t>«=investor.primary_consultant.full_name»</w:t>
+        </w:r>
+      </w:fldSimple>
+      <w:r>
+        <w:t xml:space="preserve"> (</w:t>
+      </w:r>
+      <w:r>
+        <w:t xml:space="preserve">Tel. </w:t>
+      </w:r>
+      <w:fldSimple w:instr=" MERGEFIELD =investor.primary_consultant.primary_phone \* MERGEFORMAT ">
+        <w:r>
+          <w:rPr>
+            <w:lang w:val="en-US"/>
+          </w:rPr>
+          <w:t>«=investor.primary_consultant.primary_pho»</w:t>
+        </w:r>
+      </w:fldSimple>
+      <w:r>
+        <w:rPr>
+          <w:lang w:val="en-US"/>
+        </w:rPr>
+        <w:t xml:space="preserve">, </w:t>
+      </w:r>
       <w:r>
         <w:fldChar w:fldCharType="begin"/>
       </w:r>
       <w:r>
-        <w:instrText xml:space="preserve"> MERGEF</w:instrText>
-      </w:r>
-      <w:r>
-        <w:instrText xml:space="preserve">IELD =investor.primary_consultant.full_name \* MERGEFORMAT </w:instrText>
+        <w:rPr>
+          <w:lang w:val="en-US"/>
+        </w:rPr>
+        <w:instrText xml:space="preserve"> MERGEFIELD =investor.primary_consultant.primary_email_address \* MERGEFORMAT </w:instrText>
       </w:r>
       <w:r>
         <w:fldChar w:fldCharType="separate"/>
       </w:r>
       <w:r>
-        <w:t>«=investor.primary_consultant.full_name»</w:t>
+        <w:rPr>
+          <w:lang w:val="en-US"/>
+        </w:rPr>
+        <w:t>«=investor.primary_consultant.primary_ema»</w:t>
       </w:r>
       <w:r>
         <w:fldChar w:fldCharType="end"/>
       </w:r>
       <w:r>
-        <w:t xml:space="preserve"> (</w:t>
-      </w:r>
-      <w:r>
-        <w:t xml:space="preserve">Tel. </w:t>
-      </w:r>
-      <w:r>
-        <w:fldChar w:fldCharType="begin"/>
-      </w:r>
-      <w:r>
-        <w:instrText xml:space="preserve"> MERGEFIELD =investor.primary_consultant.primary_phone \* MERGEFORMAT </w:instrText>
-      </w:r>
-      <w:r>
-        <w:fldChar w:fldCharType="separate"/>
-      </w:r>
-      <w:r>
-        <w:rPr>
-          <w:lang w:val="en-US"/>
-        </w:rPr>
-        <w:t>«=investor.primary_consultant.primary_pho»</w:t>
-      </w:r>
-      <w:r>
-        <w:rPr>
-          <w:lang w:val="en-US"/>
-        </w:rPr>
-        <w:fldChar w:fldCharType="end"/>
-      </w:r>
-      <w:r>
-        <w:rPr>
-          <w:lang w:val="en-US"/>
-        </w:rPr>
-        <w:t xml:space="preserve">, </w:t>
-      </w:r>
-      <w:r>
-        <w:fldChar w:fldCharType="begin"/>
-      </w:r>
-      <w:r>
-        <w:rPr>
-          <w:lang w:val="en-US"/>
-        </w:rPr>
-        <w:instrText xml:space="preserve"> MERGEFIELD =investor.primary_consultant.primary_email_address \* MERGEFORMAT </w:instrText>
-      </w:r>
-      <w:r>
-        <w:fldChar w:fldCharType="separate"/>
-      </w:r>
-      <w:r>
-        <w:rPr>
-          <w:lang w:val="en-US"/>
-        </w:rPr>
-        <w:t>«=investor.primary_consultant.primary_ema»</w:t>
-      </w:r>
-      <w:r>
-        <w:fldChar w:fldCharType="end"/>
-      </w:r>
-      <w:r>
-        <w:rPr>
-          <w:lang w:val="en-US"/>
-        </w:rPr>
-        <w:t xml:space="preserve">) von HQ Trust </w:t>
-      </w:r>
-      <w:proofErr w:type="spellStart"/>
-      <w:r>
-        <w:rPr>
-          <w:lang w:val="en-US"/>
-        </w:rPr>
-        <w:t>gerne</w:t>
-      </w:r>
-      <w:proofErr w:type="spellEnd"/>
-      <w:r>
-        <w:rPr>
-          <w:lang w:val="en-US"/>
-        </w:rPr>
-        <w:t xml:space="preserve"> </w:t>
-      </w:r>
-      <w:proofErr w:type="spellStart"/>
-      <w:r>
-        <w:rPr>
-          <w:lang w:val="en-US"/>
-        </w:rPr>
-        <w:t>zur</w:t>
-      </w:r>
-      <w:proofErr w:type="spellEnd"/>
-      <w:r>
-        <w:rPr>
-          <w:lang w:val="en-US"/>
-        </w:rPr>
-        <w:t xml:space="preserve"> </w:t>
-      </w:r>
-      <w:proofErr w:type="spellStart"/>
-      <w:r>
-        <w:rPr>
-          <w:lang w:val="en-US"/>
-        </w:rPr>
-        <w:t>Verfügung</w:t>
-      </w:r>
-      <w:proofErr w:type="spellEnd"/>
-      <w:r>
-        <w:rPr>
-          <w:lang w:val="en-US"/>
-        </w:rPr>
-        <w:t>.</w:t>
+        <w:rPr>
+          <w:lang w:val="en-US"/>
+        </w:rPr>
+        <w:t>) von HQ Trust gerne zur Verfügung.</w:t>
       </w:r>
     </w:p>
     <w:p>
@@ -9142,15 +8658,7 @@
         <w:jc w:val="both"/>
       </w:pPr>
       <w:r>
-        <w:t xml:space="preserve">HQ Asset </w:t>
-      </w:r>
-      <w:proofErr w:type="spellStart"/>
-      <w:r>
-        <w:t>Servicing</w:t>
-      </w:r>
-      <w:proofErr w:type="spellEnd"/>
-      <w:r>
-        <w:t xml:space="preserve"> GmbH</w:t>
+        <w:t>HQ Asset Servicing GmbH</w:t>
       </w:r>
     </w:p>
     <w:p>
@@ -9366,14 +8874,12 @@
         </w:sdtPr>
         <w:sdtEndPr/>
         <w:sdtContent>
-          <w:proofErr w:type="spellStart"/>
           <w:r>
             <w:rPr>
               <w:i/>
             </w:rPr>
             <w:t>Geschäftsführer</w:t>
           </w:r>
-          <w:proofErr w:type="spellEnd"/>
         </w:sdtContent>
       </w:sdt>
     </w:p>
@@ -9533,21 +9039,11 @@
                                 <w:r>
                                   <w:t xml:space="preserve">Schreiben vom </w:t>
                                 </w:r>
-                                <w:r>
-                                  <w:fldChar w:fldCharType="begin"/>
-                                </w:r>
-                                <w:r>
-                                  <w:instrText xml:space="preserve"> MERGEFIELD =current_date \* MERGEFORMAT </w:instrText>
-                                </w:r>
-                                <w:r>
-                                  <w:fldChar w:fldCharType="separate"/>
-                                </w:r>
-                                <w:r>
-                                  <w:t>«=current_date»</w:t>
-                                </w:r>
-                                <w:r>
-                                  <w:fldChar w:fldCharType="end"/>
-                                </w:r>
+                                <w:fldSimple w:instr=" MERGEFIELD =current_date \* MERGEFORMAT ">
+                                  <w:r>
+                                    <w:t>«=current_date»</w:t>
+                                  </w:r>
+                                </w:fldSimple>
                               </w:p>
                               <w:p>
                                 <w:pPr>
@@ -9690,15 +9186,7 @@
               <w:framePr w:vSpace="170" w:wrap="around" w:vAnchor="page" w:hAnchor="page" w:x="1419" w:y="15718"/>
             </w:pPr>
             <w:r>
-              <w:t xml:space="preserve">Sitz: Bad Homburg v. d. Höhe – Registergericht: AG Bad Homburg v. d. Höhe, HRB 9791 – </w:t>
-            </w:r>
-            <w:proofErr w:type="spellStart"/>
-            <w:r>
-              <w:t>USt-IdNr</w:t>
-            </w:r>
-            <w:proofErr w:type="spellEnd"/>
-            <w:r>
-              <w:t>. DE 246399007</w:t>
+              <w:t>Sitz: Bad Homburg v. d. Höhe – Registergericht: AG Bad Homburg v. d. Höhe, HRB 9791 – USt-IdNr. DE 246399007</w:t>
             </w:r>
           </w:p>
           <w:p>
@@ -11481,7 +10969,7 @@
     <w:sig w:usb0="E1002EFF" w:usb1="C000605B" w:usb2="00000029" w:usb3="00000000" w:csb0="000101FF" w:csb1="00000000"/>
   </w:font>
   <w:font w:name="Helvetica Neue LT Com">
-    <w:altName w:val="Arial"/>
+    <w:altName w:val="Helvetica Neue LT Com 55 Roman"/>
     <w:panose1 w:val="02000503000000020004"/>
     <w:charset w:val="00"/>
     <w:family w:val="roman"/>
@@ -12450,7 +11938,7 @@
 </file>
 
 <file path=customXml/itemProps2.xml><?xml version="1.0" encoding="utf-8"?>
-<ds:datastoreItem xmlns:ds="http://schemas.openxmlformats.org/officeDocument/2006/customXml" ds:itemID="{88FA18B7-F6F4-5C41-A0E2-5AD3B97D56A3}">
+<ds:datastoreItem xmlns:ds="http://schemas.openxmlformats.org/officeDocument/2006/customXml" ds:itemID="{DF99CFC4-C47B-1D43-ACD9-855218D99720}">
   <ds:schemaRefs>
     <ds:schemaRef ds:uri="http://schemas.openxmlformats.org/officeDocument/2006/bibliography"/>
   </ds:schemaRefs>

</xml_diff>